<commit_message>
fix english months in french version
</commit_message>
<xml_diff>
--- a/resume_fr.docx
+++ b/resume_fr.docx
@@ -367,7 +367,7 @@
         <w:pStyle w:val="DefinitionTerm"/>
       </w:pPr>
       <w:r>
-        <w:t xml:space="preserve">Feb. 15 - Aug. 16</w:t>
+        <w:t xml:space="preserve">Fev. 15 - Aout 16</w:t>
       </w:r>
     </w:p>
     <w:p>
@@ -1109,7 +1109,7 @@
     </w:lvl>
   </w:abstractNum>
   <w:abstractNum w:abstractNumId="990">
-    <w:nsid w:val="8fc78c05"/>
+    <w:nsid w:val="f23e2e05"/>
     <w:multiLevelType w:val="multilevel"/>
     <w:lvl w:ilvl="0">
       <w:numFmt w:val="bullet"/>
@@ -1190,7 +1190,7 @@
     </w:lvl>
   </w:abstractNum>
   <w:abstractNum w:abstractNumId="991">
-    <w:nsid w:val="dd7a6f31"/>
+    <w:nsid w:val="9dfd57c0"/>
     <w:multiLevelType w:val="multilevel"/>
     <w:lvl w:ilvl="0">
       <w:numFmt w:val="bullet"/>

</xml_diff>